<commit_message>
Retoco enlace a js de premium
</commit_message>
<xml_diff>
--- a/apuntes sesion 2.docx
+++ b/apuntes sesion 2.docx
@@ -71,12 +71,6 @@
         <w:t>Diagrama de caso de uso OK</w:t>
       </w:r>
     </w:p>
-    <w:p>
-      <w:r>
-        <w:t>Diagrama de secuencia, si la cuenta no es correcta debe salir otro caso con el error. Cuenta no ok. Email o contraseña incorrecto, solo un mensaje de error.</w:t>
-      </w:r>
-    </w:p>
-    <w:p/>
     <w:p>
       <w:r>
         <w:t>*Hacer algún JSON de prueba de un juego.</w:t>

</xml_diff>